<commit_message>
1/12 Made Adjustments to Intro to Data
</commit_message>
<xml_diff>
--- a/Intro to Data/Lesson 11 - Randomness and Sample Size/Food Habits.docx
+++ b/Intro to Data/Lesson 11 - Randomness and Sample Size/Food Habits.docx
@@ -230,7 +230,7 @@
           <w:color w:val="75328a"/>
           <w:rtl w:val="0"/>
         </w:rPr>
-        <w:t xml:space="preserve">Do I tend to eat healthy? How do I compare to my class? How does my class compare to the rest of the country?</w:t>
+        <w:t xml:space="preserve">Do I tend to eat healthy? How do I compare to my class? How does my class compare to the rest of the/**+-*+-* country?</w:t>
       </w:r>
     </w:p>
     <w:p>
@@ -1316,48 +1316,6 @@
           <w:rtl w:val="0"/>
         </w:rPr>
         <w:t xml:space="preserve"> </w:t>
-      </w:r>
-    </w:p>
-    <w:p>
-      <w:pPr>
-        <w:pBdr>
-          <w:top w:space="0" w:sz="0" w:val="nil"/>
-          <w:left w:space="0" w:sz="0" w:val="nil"/>
-          <w:bottom w:space="0" w:sz="0" w:val="nil"/>
-          <w:right w:space="0" w:sz="0" w:val="nil"/>
-          <w:between w:space="0" w:sz="0" w:val="nil"/>
-        </w:pBdr>
-        <w:shd w:fill="auto" w:val="clear"/>
-        <w:rPr>
-          <w:color w:val="75328a"/>
-        </w:rPr>
-      </w:pPr>
-      <w:r>
-        <w:rPr>
-          <w:color w:val="75328a"/>
-          <w:rtl w:val="0"/>
-        </w:rPr>
-        <w:t xml:space="preserve"> </w:t>
-      </w:r>
-    </w:p>
-    <w:p>
-      <w:pPr>
-        <w:pBdr>
-          <w:top w:space="0" w:sz="0" w:val="nil"/>
-          <w:left w:space="0" w:sz="0" w:val="nil"/>
-          <w:bottom w:space="0" w:sz="0" w:val="nil"/>
-          <w:right w:space="0" w:sz="0" w:val="nil"/>
-          <w:between w:space="0" w:sz="0" w:val="nil"/>
-        </w:pBdr>
-        <w:shd w:fill="auto" w:val="clear"/>
-        <w:rPr>
-          <w:color w:val="75328a"/>
-        </w:rPr>
-      </w:pPr>
-      <w:r>
-        <w:rPr>
-          <w:rtl w:val="0"/>
-        </w:rPr>
       </w:r>
     </w:p>
     <w:p>

</xml_diff>